<commit_message>
Fixed Module 8 discussion
</commit_message>
<xml_diff>
--- a/Module8_DNA_Chromosomes_the_Nucleus/discussion/Module8_Yves_Greatti_discussion.docx
+++ b/Module8_DNA_Chromosomes_the_Nucleus/discussion/Module8_Yves_Greatti_discussion.docx
@@ -44,7 +44,14 @@
           <w:sz w:val="24"/>
           <w:szCs w:val="24"/>
         </w:rPr>
-        <w:t>still revolutionary, it describe</w:t>
+        <w:t>yet</w:t>
+      </w:r>
+      <w:r>
+        <w:rPr>
+          <w:sz w:val="24"/>
+          <w:szCs w:val="24"/>
+        </w:rPr>
+        <w:t xml:space="preserve"> revolutionary, it describe</w:t>
       </w:r>
       <w:r>
         <w:rPr>
@@ -58,28 +65,91 @@
           <w:sz w:val="24"/>
           <w:szCs w:val="24"/>
         </w:rPr>
-        <w:t xml:space="preserve"> the mechanism – or </w:t>
-      </w:r>
-      <w:r>
-        <w:rPr>
-          <w:sz w:val="24"/>
-          <w:szCs w:val="24"/>
-        </w:rPr>
-        <w:t>algorithm -</w:t>
-      </w:r>
-      <w:r>
-        <w:rPr>
-          <w:sz w:val="24"/>
-          <w:szCs w:val="24"/>
-        </w:rPr>
-        <w:t xml:space="preserve"> for building </w:t>
-      </w:r>
-      <w:r>
-        <w:rPr>
-          <w:sz w:val="24"/>
-          <w:szCs w:val="24"/>
-        </w:rPr>
-        <w:t xml:space="preserve">every cell in every form of life is encoded in four-letter sequences of DNA: ACTG. </w:t>
+        <w:t xml:space="preserve"> </w:t>
+      </w:r>
+      <w:r>
+        <w:rPr>
+          <w:sz w:val="24"/>
+          <w:szCs w:val="24"/>
+        </w:rPr>
+        <w:t xml:space="preserve">the </w:t>
+      </w:r>
+      <w:r>
+        <w:rPr>
+          <w:sz w:val="24"/>
+          <w:szCs w:val="24"/>
+        </w:rPr>
+        <w:t>double-stranded helical structure for DNA and its chemical properties</w:t>
+      </w:r>
+      <w:r>
+        <w:rPr>
+          <w:sz w:val="24"/>
+          <w:szCs w:val="24"/>
+        </w:rPr>
+        <w:t xml:space="preserve">, but also suggests </w:t>
+      </w:r>
+      <w:r>
+        <w:rPr>
+          <w:sz w:val="24"/>
+          <w:szCs w:val="24"/>
+        </w:rPr>
+        <w:t xml:space="preserve">that in </w:t>
+      </w:r>
+      <w:r>
+        <w:rPr>
+          <w:sz w:val="24"/>
+          <w:szCs w:val="24"/>
+        </w:rPr>
+        <w:t>every cell in every form of life</w:t>
+      </w:r>
+      <w:r>
+        <w:rPr>
+          <w:sz w:val="24"/>
+          <w:szCs w:val="24"/>
+        </w:rPr>
+        <w:t xml:space="preserve">, genetic information </w:t>
+      </w:r>
+      <w:r>
+        <w:rPr>
+          <w:sz w:val="24"/>
+          <w:szCs w:val="24"/>
+        </w:rPr>
+        <w:t xml:space="preserve">is encoded in four-letter sequences of </w:t>
+      </w:r>
+      <w:r>
+        <w:rPr>
+          <w:sz w:val="24"/>
+          <w:szCs w:val="24"/>
+        </w:rPr>
+        <w:t>bases with a specific pairing setup</w:t>
+      </w:r>
+      <w:r>
+        <w:rPr>
+          <w:sz w:val="24"/>
+          <w:szCs w:val="24"/>
+        </w:rPr>
+        <w:t xml:space="preserve">: </w:t>
+      </w:r>
+      <w:r>
+        <w:rPr>
+          <w:sz w:val="24"/>
+          <w:szCs w:val="24"/>
+        </w:rPr>
+        <w:t xml:space="preserve">adenine-thymine (A-T) </w:t>
+      </w:r>
+      <w:r>
+        <w:rPr>
+          <w:sz w:val="24"/>
+          <w:szCs w:val="24"/>
+        </w:rPr>
+        <w:t>and cytosine</w:t>
+      </w:r>
+      <w:r>
+        <w:rPr>
+          <w:sz w:val="24"/>
+          <w:szCs w:val="24"/>
+        </w:rPr>
+        <w:t xml:space="preserve">-guanine (C-G). </w:t>
       </w:r>
     </w:p>
     <w:p>
@@ -127,7 +197,21 @@
           <w:sz w:val="24"/>
           <w:szCs w:val="24"/>
         </w:rPr>
-        <w:t xml:space="preserve">DNA was first discovered by Oswald Avery and his </w:t>
+        <w:t xml:space="preserve">DNA was first discovered by </w:t>
+      </w:r>
+      <w:r>
+        <w:rPr>
+          <w:sz w:val="24"/>
+          <w:szCs w:val="24"/>
+        </w:rPr>
+        <w:t xml:space="preserve">the chemist Miescher, and DNA replication by </w:t>
+      </w:r>
+      <w:r>
+        <w:rPr>
+          <w:sz w:val="24"/>
+          <w:szCs w:val="24"/>
+        </w:rPr>
+        <w:t xml:space="preserve">Oswald Avery and his </w:t>
       </w:r>
       <w:r>
         <w:rPr>
@@ -183,91 +267,143 @@
           <w:sz w:val="24"/>
           <w:szCs w:val="24"/>
         </w:rPr>
-        <w:t>. Around the same time</w:t>
-      </w:r>
-      <w:r>
-        <w:rPr>
-          <w:sz w:val="24"/>
-          <w:szCs w:val="24"/>
-        </w:rPr>
-        <w:t xml:space="preserve"> of Watson and Crick paper</w:t>
-      </w:r>
-      <w:r>
-        <w:rPr>
-          <w:sz w:val="24"/>
-          <w:szCs w:val="24"/>
-        </w:rPr>
-        <w:t xml:space="preserve">, many researchers </w:t>
-      </w:r>
-      <w:r>
-        <w:rPr>
-          <w:sz w:val="24"/>
-          <w:szCs w:val="24"/>
-        </w:rPr>
-        <w:t xml:space="preserve">were using X-ray crystallography, a technique which uses diffraction of X-ray on a crystal to determine its atomic structure, on DNA.  </w:t>
-      </w:r>
-      <w:r>
-        <w:rPr>
-          <w:sz w:val="24"/>
-          <w:szCs w:val="24"/>
-        </w:rPr>
-        <w:t xml:space="preserve">In addition of Watson, and Crick, </w:t>
-      </w:r>
-      <w:r>
-        <w:rPr>
-          <w:sz w:val="24"/>
-          <w:szCs w:val="24"/>
-        </w:rPr>
-        <w:t>Wilkins and Rosalind Fran</w:t>
-      </w:r>
-      <w:r>
-        <w:rPr>
-          <w:sz w:val="24"/>
-          <w:szCs w:val="24"/>
-        </w:rPr>
-        <w:t>k</w:t>
-      </w:r>
-      <w:r>
-        <w:rPr>
-          <w:sz w:val="24"/>
-          <w:szCs w:val="24"/>
-        </w:rPr>
-        <w:t>lin</w:t>
-      </w:r>
-      <w:r>
-        <w:rPr>
-          <w:sz w:val="24"/>
-          <w:szCs w:val="24"/>
-        </w:rPr>
-        <w:t xml:space="preserve"> were also deeply involved in this research. Story </w:t>
-      </w:r>
-      <w:r>
-        <w:rPr>
-          <w:sz w:val="24"/>
-          <w:szCs w:val="24"/>
-        </w:rPr>
-        <w:t>relates</w:t>
-      </w:r>
-      <w:r>
-        <w:rPr>
-          <w:sz w:val="24"/>
-          <w:szCs w:val="24"/>
-        </w:rPr>
-        <w:t xml:space="preserve"> a tumultuous debate between Franklin who commented on the helix-structure proposed by Watson and Crick, </w:t>
-      </w:r>
-      <w:r>
-        <w:rPr>
-          <w:sz w:val="24"/>
-          <w:szCs w:val="24"/>
-        </w:rPr>
-        <w:t>and advancing</w:t>
-      </w:r>
-      <w:r>
-        <w:rPr>
-          <w:sz w:val="24"/>
-          <w:szCs w:val="24"/>
-        </w:rPr>
-        <w:t xml:space="preserve"> that the twisting backbone ha</w:t>
+        <w:t xml:space="preserve">. </w:t>
+      </w:r>
+      <w:r>
+        <w:rPr>
+          <w:sz w:val="24"/>
+          <w:szCs w:val="24"/>
+        </w:rPr>
+        <w:t xml:space="preserve">Watson and Cricks </w:t>
+      </w:r>
+      <w:r>
+        <w:rPr>
+          <w:sz w:val="24"/>
+          <w:szCs w:val="24"/>
+        </w:rPr>
+        <w:t xml:space="preserve">relied on the work of other scientists like Chargaff and </w:t>
+      </w:r>
+      <w:r>
+        <w:rPr>
+          <w:sz w:val="24"/>
+          <w:szCs w:val="24"/>
+        </w:rPr>
+        <w:t xml:space="preserve">gathered </w:t>
+      </w:r>
+      <w:r>
+        <w:rPr>
+          <w:sz w:val="24"/>
+          <w:szCs w:val="24"/>
+        </w:rPr>
+        <w:t xml:space="preserve">clues and advices </w:t>
+      </w:r>
+      <w:r>
+        <w:rPr>
+          <w:sz w:val="24"/>
+          <w:szCs w:val="24"/>
+        </w:rPr>
+        <w:t>from different researchers</w:t>
+      </w:r>
+      <w:r>
+        <w:rPr>
+          <w:sz w:val="24"/>
+          <w:szCs w:val="24"/>
+        </w:rPr>
+        <w:t>,</w:t>
+      </w:r>
+      <w:r>
+        <w:rPr>
+          <w:sz w:val="24"/>
+          <w:szCs w:val="24"/>
+        </w:rPr>
+        <w:t xml:space="preserve"> who around the same time, were trying to discover the structure of the DNA; Pauling</w:t>
+      </w:r>
+      <w:r>
+        <w:rPr>
+          <w:sz w:val="24"/>
+          <w:szCs w:val="24"/>
+        </w:rPr>
+        <w:t>, Wilkins</w:t>
+      </w:r>
+      <w:r>
+        <w:rPr>
+          <w:sz w:val="24"/>
+          <w:szCs w:val="24"/>
+        </w:rPr>
+        <w:t xml:space="preserve">, </w:t>
+      </w:r>
+      <w:r>
+        <w:rPr>
+          <w:sz w:val="24"/>
+          <w:szCs w:val="24"/>
+        </w:rPr>
+        <w:t xml:space="preserve">and </w:t>
+      </w:r>
+      <w:r>
+        <w:rPr>
+          <w:sz w:val="24"/>
+          <w:szCs w:val="24"/>
+        </w:rPr>
+        <w:t>Franklin, were all racing to be the first to publish and claim the discovery.</w:t>
+      </w:r>
+    </w:p>
+    <w:p>
+      <w:pPr>
+        <w:pStyle w:val="ListParagraph"/>
+        <w:ind w:left="360"/>
+        <w:rPr>
+          <w:sz w:val="24"/>
+          <w:szCs w:val="24"/>
+        </w:rPr>
+      </w:pPr>
+      <w:r>
+        <w:rPr>
+          <w:sz w:val="24"/>
+          <w:szCs w:val="24"/>
+        </w:rPr>
+        <w:t>A f</w:t>
+      </w:r>
+      <w:r>
+        <w:rPr>
+          <w:sz w:val="24"/>
+          <w:szCs w:val="24"/>
+        </w:rPr>
+        <w:t>ranklin</w:t>
+      </w:r>
+      <w:r>
+        <w:rPr>
+          <w:sz w:val="24"/>
+          <w:szCs w:val="24"/>
+        </w:rPr>
+        <w:t xml:space="preserve"> student</w:t>
+      </w:r>
+      <w:r>
+        <w:rPr>
+          <w:sz w:val="24"/>
+          <w:szCs w:val="24"/>
+        </w:rPr>
+        <w:t>’s picture of DNA, known as Photo 51, reinforced Watson, and Crick conviction about DNA helicoidal structure.</w:t>
+      </w:r>
+      <w:r>
+        <w:rPr>
+          <w:sz w:val="24"/>
+          <w:szCs w:val="24"/>
+        </w:rPr>
+        <w:t xml:space="preserve"> Putting the pieces together</w:t>
+      </w:r>
+      <w:r>
+        <w:rPr>
+          <w:sz w:val="24"/>
+          <w:szCs w:val="24"/>
+        </w:rPr>
+        <w:t xml:space="preserve">, they were the </w:t>
+      </w:r>
+      <w:r>
+        <w:rPr>
+          <w:sz w:val="24"/>
+          <w:szCs w:val="24"/>
+        </w:rPr>
+        <w:t>first one</w:t>
       </w:r>
       <w:r>
         <w:rPr>
@@ -281,13 +417,6 @@
           <w:sz w:val="24"/>
           <w:szCs w:val="24"/>
         </w:rPr>
-        <w:t xml:space="preserve"> to be on the outside.</w:t>
-      </w:r>
-      <w:r>
-        <w:rPr>
-          <w:sz w:val="24"/>
-          <w:szCs w:val="24"/>
-        </w:rPr>
         <w:t xml:space="preserve"> </w:t>
       </w:r>
       <w:r>
@@ -295,126 +424,35 @@
           <w:sz w:val="24"/>
           <w:szCs w:val="24"/>
         </w:rPr>
-        <w:t>A f</w:t>
-      </w:r>
-      <w:r>
-        <w:rPr>
-          <w:sz w:val="24"/>
-          <w:szCs w:val="24"/>
-        </w:rPr>
-        <w:t>ranklin</w:t>
-      </w:r>
-      <w:r>
-        <w:rPr>
-          <w:sz w:val="24"/>
-          <w:szCs w:val="24"/>
-        </w:rPr>
-        <w:t xml:space="preserve"> student</w:t>
-      </w:r>
-      <w:r>
-        <w:rPr>
-          <w:sz w:val="24"/>
-          <w:szCs w:val="24"/>
-        </w:rPr>
-        <w:t xml:space="preserve">’s picture of DNA, known as Photo 51, reinforced Watson, and Crick conviction about DNA helicoidal structure. </w:t>
-      </w:r>
-      <w:r>
-        <w:rPr>
-          <w:sz w:val="24"/>
-          <w:szCs w:val="24"/>
-        </w:rPr>
-        <w:t>Finally,</w:t>
-      </w:r>
-      <w:r>
-        <w:rPr>
-          <w:sz w:val="24"/>
-          <w:szCs w:val="24"/>
-        </w:rPr>
-        <w:t xml:space="preserve"> they had a good understanding of DNA’s structure: the twisted and spiraled; double-stranded helix with two suga</w:t>
-      </w:r>
-      <w:r>
-        <w:rPr>
-          <w:sz w:val="24"/>
-          <w:szCs w:val="24"/>
-        </w:rPr>
-        <w:t>r</w:t>
-      </w:r>
-      <w:r>
-        <w:rPr>
-          <w:sz w:val="24"/>
-          <w:szCs w:val="24"/>
-        </w:rPr>
-        <w:t xml:space="preserve">-phosphate strands and </w:t>
-      </w:r>
-      <w:r>
-        <w:rPr>
-          <w:sz w:val="24"/>
-          <w:szCs w:val="24"/>
-        </w:rPr>
-        <w:t xml:space="preserve">protruding from these the four bases: adenine, guanine, and cytosine. </w:t>
-      </w:r>
-      <w:r>
-        <w:rPr>
-          <w:sz w:val="24"/>
-          <w:szCs w:val="24"/>
-        </w:rPr>
-        <w:t xml:space="preserve">It was a race to discover the double helix </w:t>
-      </w:r>
-      <w:r>
-        <w:rPr>
-          <w:sz w:val="24"/>
-          <w:szCs w:val="24"/>
-        </w:rPr>
-        <w:t xml:space="preserve">and the credit goes to </w:t>
-      </w:r>
-      <w:r>
-        <w:rPr>
-          <w:sz w:val="24"/>
-          <w:szCs w:val="24"/>
-        </w:rPr>
-        <w:t xml:space="preserve">the fastest to publish </w:t>
-      </w:r>
-      <w:r>
-        <w:rPr>
-          <w:sz w:val="24"/>
-          <w:szCs w:val="24"/>
-        </w:rPr>
-        <w:t>the</w:t>
-      </w:r>
-      <w:r>
-        <w:rPr>
-          <w:sz w:val="24"/>
-          <w:szCs w:val="24"/>
-        </w:rPr>
-        <w:t xml:space="preserve"> paper </w:t>
-      </w:r>
-      <w:r>
-        <w:rPr>
-          <w:sz w:val="24"/>
-          <w:szCs w:val="24"/>
-        </w:rPr>
-        <w:t>detailing</w:t>
-      </w:r>
-      <w:r>
-        <w:rPr>
-          <w:sz w:val="24"/>
-          <w:szCs w:val="24"/>
-        </w:rPr>
-        <w:t xml:space="preserve"> the discovery. </w:t>
-      </w:r>
-      <w:r>
-        <w:rPr>
-          <w:sz w:val="24"/>
-          <w:szCs w:val="24"/>
-        </w:rPr>
-        <w:t xml:space="preserve">In this instance, </w:t>
-      </w:r>
-      <w:r>
-        <w:rPr>
-          <w:sz w:val="24"/>
-          <w:szCs w:val="24"/>
-        </w:rPr>
-        <w:t>Watson and Crick made the last critical and brilliant contribution and completely deserved the Nobel Prize.</w:t>
+        <w:t xml:space="preserve">to formulate an accurate description of the DNA double-helical and </w:t>
+      </w:r>
+      <w:r>
+        <w:rPr>
+          <w:sz w:val="24"/>
+          <w:szCs w:val="24"/>
+        </w:rPr>
+        <w:t>figuring out how DNA’s four bases pair together</w:t>
+      </w:r>
+      <w:r>
+        <w:rPr>
+          <w:sz w:val="24"/>
+          <w:szCs w:val="24"/>
+        </w:rPr>
+        <w:t xml:space="preserve">. Watson and Crick made the last critical and brilliant contribution and </w:t>
+      </w:r>
+      <w:r>
+        <w:rPr>
+          <w:sz w:val="24"/>
+          <w:szCs w:val="24"/>
+        </w:rPr>
+        <w:t xml:space="preserve">to me </w:t>
+      </w:r>
+      <w:r>
+        <w:rPr>
+          <w:sz w:val="24"/>
+          <w:szCs w:val="24"/>
+        </w:rPr>
+        <w:t>deserved the Nobel Prize.</w:t>
       </w:r>
     </w:p>
     <w:p>
@@ -489,7 +527,21 @@
           <w:sz w:val="24"/>
           <w:szCs w:val="24"/>
         </w:rPr>
-        <w:t xml:space="preserve"> London using X-ray diffraction to study DNA.</w:t>
+        <w:t xml:space="preserve"> London </w:t>
+      </w:r>
+      <w:r>
+        <w:rPr>
+          <w:sz w:val="24"/>
+          <w:szCs w:val="24"/>
+        </w:rPr>
+        <w:t>who used</w:t>
+      </w:r>
+      <w:r>
+        <w:rPr>
+          <w:sz w:val="24"/>
+          <w:szCs w:val="24"/>
+        </w:rPr>
+        <w:t xml:space="preserve"> X-ray diffraction to study DNA.</w:t>
       </w:r>
       <w:r>
         <w:rPr>

</xml_diff>

<commit_message>
Added notes for module 8
</commit_message>
<xml_diff>
--- a/Module8_DNA_Chromosomes_the_Nucleus/discussion/Module8_Yves_Greatti_discussion.docx
+++ b/Module8_DNA_Chromosomes_the_Nucleus/discussion/Module8_Yves_Greatti_discussion.docx
@@ -86,28 +86,21 @@
           <w:sz w:val="24"/>
           <w:szCs w:val="24"/>
         </w:rPr>
-        <w:t xml:space="preserve">, but also suggests </w:t>
-      </w:r>
-      <w:r>
-        <w:rPr>
-          <w:sz w:val="24"/>
-          <w:szCs w:val="24"/>
-        </w:rPr>
-        <w:t xml:space="preserve">that in </w:t>
-      </w:r>
-      <w:r>
-        <w:rPr>
-          <w:sz w:val="24"/>
-          <w:szCs w:val="24"/>
-        </w:rPr>
-        <w:t>every cell in every form of life</w:t>
-      </w:r>
-      <w:r>
-        <w:rPr>
-          <w:sz w:val="24"/>
-          <w:szCs w:val="24"/>
-        </w:rPr>
-        <w:t xml:space="preserve">, genetic information </w:t>
+        <w:t xml:space="preserve">, </w:t>
+      </w:r>
+      <w:r>
+        <w:rPr>
+          <w:sz w:val="24"/>
+          <w:szCs w:val="24"/>
+        </w:rPr>
+        <w:t xml:space="preserve">establishing that </w:t>
+      </w:r>
+      <w:r>
+        <w:rPr>
+          <w:sz w:val="24"/>
+          <w:szCs w:val="24"/>
+        </w:rPr>
+        <w:t xml:space="preserve">genetic information </w:t>
       </w:r>
       <w:r>
         <w:rPr>
@@ -149,7 +142,21 @@
           <w:sz w:val="24"/>
           <w:szCs w:val="24"/>
         </w:rPr>
-        <w:t xml:space="preserve">-guanine (C-G). </w:t>
+        <w:t>-guanine (C-G)</w:t>
+      </w:r>
+      <w:r>
+        <w:rPr>
+          <w:sz w:val="24"/>
+          <w:szCs w:val="24"/>
+        </w:rPr>
+        <w:t xml:space="preserve"> but also suggests this is the case in every cell of every form of life</w:t>
+      </w:r>
+      <w:r>
+        <w:rPr>
+          <w:sz w:val="24"/>
+          <w:szCs w:val="24"/>
+        </w:rPr>
+        <w:t xml:space="preserve">. </w:t>
       </w:r>
     </w:p>
     <w:p>
@@ -431,7 +438,23 @@
           <w:sz w:val="24"/>
           <w:szCs w:val="24"/>
         </w:rPr>
-        <w:t>figuring out how DNA’s four bases pair together</w:t>
+        <w:t xml:space="preserve">figuring out how DNA’s four </w:t>
+      </w:r>
+      <w:proofErr w:type="gramStart"/>
+      <w:r>
+        <w:rPr>
+          <w:sz w:val="24"/>
+          <w:szCs w:val="24"/>
+        </w:rPr>
+        <w:t>bases</w:t>
+      </w:r>
+      <w:proofErr w:type="gramEnd"/>
+      <w:r>
+        <w:rPr>
+          <w:sz w:val="24"/>
+          <w:szCs w:val="24"/>
+        </w:rPr>
+        <w:t xml:space="preserve"> pair together</w:t>
       </w:r>
       <w:r>
         <w:rPr>
@@ -654,6 +677,193 @@
         </w:rPr>
         <w:t>You can have up to three people on a Nobel Prize award, name three people that you think should have received the Nobel Prize for discoveries related to the molecular structure of nucleic acids and its significance for information transfer in living material</w:t>
       </w:r>
+      <w:r>
+        <w:rPr>
+          <w:sz w:val="24"/>
+          <w:szCs w:val="24"/>
+        </w:rPr>
+        <w:t>.</w:t>
+      </w:r>
+    </w:p>
+    <w:p>
+      <w:pPr>
+        <w:rPr>
+          <w:sz w:val="24"/>
+          <w:szCs w:val="24"/>
+        </w:rPr>
+      </w:pPr>
+    </w:p>
+    <w:p>
+      <w:pPr>
+        <w:rPr>
+          <w:sz w:val="24"/>
+          <w:szCs w:val="24"/>
+        </w:rPr>
+      </w:pPr>
+      <w:r>
+        <w:rPr>
+          <w:sz w:val="24"/>
+          <w:szCs w:val="24"/>
+        </w:rPr>
+        <w:lastRenderedPageBreak/>
+        <w:t xml:space="preserve">1968 Nobel Prize went to Holley, Khorana and Nirenberg </w:t>
+      </w:r>
+      <w:r>
+        <w:rPr>
+          <w:sz w:val="24"/>
+          <w:szCs w:val="24"/>
+        </w:rPr>
+        <w:t>“</w:t>
+      </w:r>
+      <w:r>
+        <w:rPr>
+          <w:sz w:val="24"/>
+          <w:szCs w:val="24"/>
+        </w:rPr>
+        <w:t xml:space="preserve">for </w:t>
+      </w:r>
+      <w:r>
+        <w:rPr>
+          <w:sz w:val="24"/>
+          <w:szCs w:val="24"/>
+        </w:rPr>
+        <w:t xml:space="preserve">their interpretation of the genetic code and its function in protein synthesis”. </w:t>
+      </w:r>
+      <w:r>
+        <w:rPr>
+          <w:sz w:val="24"/>
+          <w:szCs w:val="24"/>
+        </w:rPr>
+        <w:t>However,</w:t>
+      </w:r>
+      <w:r>
+        <w:rPr>
+          <w:sz w:val="24"/>
+          <w:szCs w:val="24"/>
+        </w:rPr>
+        <w:t xml:space="preserve"> Matthaei figured out the genetic code, the set of rules, to translate information encoded in DNA or mRNA into proteins and </w:t>
+      </w:r>
+      <w:r>
+        <w:rPr>
+          <w:sz w:val="24"/>
+          <w:szCs w:val="24"/>
+        </w:rPr>
+        <w:t xml:space="preserve">he </w:t>
+      </w:r>
+      <w:r>
+        <w:rPr>
+          <w:sz w:val="24"/>
+          <w:szCs w:val="24"/>
+        </w:rPr>
+        <w:t>obtained experimentally the first codon.</w:t>
+      </w:r>
+    </w:p>
+    <w:p>
+      <w:pPr>
+        <w:rPr>
+          <w:sz w:val="24"/>
+          <w:szCs w:val="24"/>
+        </w:rPr>
+      </w:pPr>
+      <w:r>
+        <w:rPr>
+          <w:sz w:val="24"/>
+          <w:szCs w:val="24"/>
+        </w:rPr>
+        <w:t>Andrew Fire and Craig Mello were awarded the Nobel Prize in medicine “for their discovery of RNA interference but many of their discoveries had been studied by pla</w:t>
+      </w:r>
+      <w:r>
+        <w:rPr>
+          <w:sz w:val="24"/>
+          <w:szCs w:val="24"/>
+        </w:rPr>
+        <w:t>n</w:t>
+      </w:r>
+      <w:r>
+        <w:rPr>
+          <w:sz w:val="24"/>
+          <w:szCs w:val="24"/>
+        </w:rPr>
+        <w:t xml:space="preserve">t biologist, such as David </w:t>
+      </w:r>
+      <w:proofErr w:type="spellStart"/>
+      <w:r>
+        <w:rPr>
+          <w:sz w:val="24"/>
+          <w:szCs w:val="24"/>
+        </w:rPr>
+        <w:t>Baulcombe</w:t>
+      </w:r>
+      <w:proofErr w:type="spellEnd"/>
+      <w:r>
+        <w:rPr>
+          <w:sz w:val="24"/>
+          <w:szCs w:val="24"/>
+        </w:rPr>
+        <w:t>.</w:t>
+      </w:r>
+    </w:p>
+    <w:p>
+      <w:pPr>
+        <w:rPr>
+          <w:sz w:val="24"/>
+          <w:szCs w:val="24"/>
+        </w:rPr>
+      </w:pPr>
+      <w:r>
+        <w:rPr>
+          <w:sz w:val="24"/>
+          <w:szCs w:val="24"/>
+        </w:rPr>
+        <w:t xml:space="preserve">In 2020, </w:t>
+      </w:r>
+      <w:proofErr w:type="spellStart"/>
+      <w:r>
+        <w:rPr>
+          <w:sz w:val="24"/>
+          <w:szCs w:val="24"/>
+        </w:rPr>
+        <w:t>Doudna</w:t>
+      </w:r>
+      <w:proofErr w:type="spellEnd"/>
+      <w:r>
+        <w:rPr>
+          <w:sz w:val="24"/>
+          <w:szCs w:val="24"/>
+        </w:rPr>
+        <w:t xml:space="preserve"> and </w:t>
+      </w:r>
+      <w:r>
+        <w:rPr>
+          <w:sz w:val="24"/>
+          <w:szCs w:val="24"/>
+        </w:rPr>
+        <w:t xml:space="preserve">Charpentier were awarded the Nobel Prize in Chemistry for their work on CRISPR-Cas9. But many researchers laid out the groundwork including Mojica, </w:t>
+      </w:r>
+      <w:proofErr w:type="spellStart"/>
+      <w:r>
+        <w:rPr>
+          <w:sz w:val="24"/>
+          <w:szCs w:val="24"/>
+        </w:rPr>
+        <w:t>Barrangou</w:t>
+      </w:r>
+      <w:proofErr w:type="spellEnd"/>
+      <w:r>
+        <w:rPr>
+          <w:sz w:val="24"/>
+          <w:szCs w:val="24"/>
+        </w:rPr>
+        <w:t>, Horvath, Churn to name a few and Zhang who was the first to publish a paper demonstrating that CRISPR  could edit DNA of mammalian cells.</w:t>
+      </w:r>
+    </w:p>
+    <w:p>
+      <w:pPr>
+        <w:rPr>
+          <w:sz w:val="24"/>
+          <w:szCs w:val="24"/>
+        </w:rPr>
+      </w:pPr>
     </w:p>
     <w:p>
       <w:pPr>

</xml_diff>

<commit_message>
Updated module 8 techn. review
</commit_message>
<xml_diff>
--- a/Module8_DNA_Chromosomes_the_Nucleus/discussion/Module8_Yves_Greatti_discussion.docx
+++ b/Module8_DNA_Chromosomes_the_Nucleus/discussion/Module8_Yves_Greatti_discussion.docx
@@ -410,7 +410,49 @@
           <w:sz w:val="24"/>
           <w:szCs w:val="24"/>
         </w:rPr>
-        <w:t>first one</w:t>
+        <w:t xml:space="preserve">first </w:t>
+      </w:r>
+      <w:r>
+        <w:rPr>
+          <w:sz w:val="24"/>
+          <w:szCs w:val="24"/>
+        </w:rPr>
+        <w:t>scientists</w:t>
+      </w:r>
+      <w:r>
+        <w:rPr>
+          <w:sz w:val="24"/>
+          <w:szCs w:val="24"/>
+        </w:rPr>
+        <w:t xml:space="preserve"> </w:t>
+      </w:r>
+      <w:r>
+        <w:rPr>
+          <w:sz w:val="24"/>
+          <w:szCs w:val="24"/>
+        </w:rPr>
+        <w:t xml:space="preserve">to formulate an accurate description of the DNA double-helical and </w:t>
+      </w:r>
+      <w:r>
+        <w:rPr>
+          <w:sz w:val="24"/>
+          <w:szCs w:val="24"/>
+        </w:rPr>
+        <w:t xml:space="preserve">figuring out how DNA’s four </w:t>
+      </w:r>
+      <w:r>
+        <w:rPr>
+          <w:sz w:val="24"/>
+          <w:szCs w:val="24"/>
+        </w:rPr>
+        <w:t>base</w:t>
+      </w:r>
+      <w:r>
+        <w:rPr>
+          <w:sz w:val="24"/>
+          <w:szCs w:val="24"/>
+        </w:rPr>
+        <w:t xml:space="preserve"> pair</w:t>
       </w:r>
       <w:r>
         <w:rPr>
@@ -424,59 +466,70 @@
           <w:sz w:val="24"/>
           <w:szCs w:val="24"/>
         </w:rPr>
-        <w:t xml:space="preserve"> </w:t>
-      </w:r>
-      <w:r>
-        <w:rPr>
-          <w:sz w:val="24"/>
-          <w:szCs w:val="24"/>
-        </w:rPr>
-        <w:t xml:space="preserve">to formulate an accurate description of the DNA double-helical and </w:t>
-      </w:r>
-      <w:r>
-        <w:rPr>
-          <w:sz w:val="24"/>
-          <w:szCs w:val="24"/>
-        </w:rPr>
-        <w:t xml:space="preserve">figuring out how DNA’s four </w:t>
-      </w:r>
-      <w:proofErr w:type="gramStart"/>
-      <w:r>
-        <w:rPr>
-          <w:sz w:val="24"/>
-          <w:szCs w:val="24"/>
-        </w:rPr>
-        <w:t>bases</w:t>
-      </w:r>
-      <w:proofErr w:type="gramEnd"/>
-      <w:r>
-        <w:rPr>
-          <w:sz w:val="24"/>
-          <w:szCs w:val="24"/>
-        </w:rPr>
-        <w:t xml:space="preserve"> pair together</w:t>
-      </w:r>
-      <w:r>
-        <w:rPr>
-          <w:sz w:val="24"/>
-          <w:szCs w:val="24"/>
-        </w:rPr>
-        <w:t xml:space="preserve">. Watson and Crick made the last critical and brilliant contribution and </w:t>
-      </w:r>
-      <w:r>
-        <w:rPr>
-          <w:sz w:val="24"/>
-          <w:szCs w:val="24"/>
-        </w:rPr>
-        <w:t xml:space="preserve">to me </w:t>
-      </w:r>
-      <w:r>
-        <w:rPr>
-          <w:sz w:val="24"/>
-          <w:szCs w:val="24"/>
-        </w:rPr>
-        <w:t>deserved the Nobel Prize.</w:t>
-      </w:r>
+        <w:t xml:space="preserve"> together</w:t>
+      </w:r>
+      <w:r>
+        <w:rPr>
+          <w:sz w:val="24"/>
+          <w:szCs w:val="24"/>
+        </w:rPr>
+        <w:t>. Watson and Crick made the last critical and brilliant contribution and deserved the Nobel Prize.</w:t>
+      </w:r>
+    </w:p>
+    <w:p>
+      <w:pPr>
+        <w:pStyle w:val="ListParagraph"/>
+        <w:ind w:left="360"/>
+        <w:rPr>
+          <w:sz w:val="24"/>
+          <w:szCs w:val="24"/>
+        </w:rPr>
+      </w:pPr>
+    </w:p>
+    <w:p>
+      <w:pPr>
+        <w:spacing w:after="0"/>
+        <w:ind w:left="360"/>
+        <w:rPr>
+          <w:sz w:val="24"/>
+          <w:szCs w:val="24"/>
+        </w:rPr>
+      </w:pPr>
+      <w:r>
+        <w:rPr>
+          <w:sz w:val="24"/>
+          <w:szCs w:val="24"/>
+        </w:rPr>
+        <w:t>Discovery of DNA Structure and Function: Watson and Crick</w:t>
+      </w:r>
+      <w:r>
+        <w:rPr>
+          <w:sz w:val="24"/>
+          <w:szCs w:val="24"/>
+        </w:rPr>
+        <w:t>:</w:t>
+      </w:r>
+    </w:p>
+    <w:p>
+      <w:pPr>
+        <w:pStyle w:val="ListParagraph"/>
+        <w:spacing w:after="0"/>
+        <w:ind w:left="360"/>
+        <w:rPr>
+          <w:sz w:val="24"/>
+          <w:szCs w:val="24"/>
+        </w:rPr>
+      </w:pPr>
+      <w:hyperlink r:id="rId8" w:history="1">
+        <w:r>
+          <w:rPr>
+            <w:rStyle w:val="Hyperlink"/>
+            <w:sz w:val="24"/>
+            <w:szCs w:val="24"/>
+          </w:rPr>
+          <w:t>https://www-nature-com.proxy1.library.jhu.edu/scitable/topicpage/discovery-of-dna-structure-and-function-watson-397/</w:t>
+        </w:r>
+      </w:hyperlink>
     </w:p>
     <w:p>
       <w:pPr>
@@ -578,6 +631,22 @@
           <w:sz w:val="24"/>
           <w:szCs w:val="24"/>
         </w:rPr>
+        <w:t>He worked with Rosalind Franklin at King’s College in London. He was friend with Francis Crick and unknown to Franklin, he showed to Watson and Crick some of her unpublished data including Photo 51.</w:t>
+      </w:r>
+    </w:p>
+    <w:p>
+      <w:pPr>
+        <w:ind w:left="360"/>
+        <w:rPr>
+          <w:sz w:val="24"/>
+          <w:szCs w:val="24"/>
+        </w:rPr>
+      </w:pPr>
+      <w:r>
+        <w:rPr>
+          <w:sz w:val="24"/>
+          <w:szCs w:val="24"/>
+        </w:rPr>
         <w:t xml:space="preserve">Photo 51 is an X-ray diffraction image of a gel composed of DNA fiber taken by Raymond </w:t>
       </w:r>
       <w:r>
@@ -592,7 +661,21 @@
           <w:sz w:val="24"/>
           <w:szCs w:val="24"/>
         </w:rPr>
-        <w:t xml:space="preserve">osling, a student of Franklin who was working also on DNA at King’s College London. </w:t>
+        <w:t xml:space="preserve">osling, a student of Franklin who was </w:t>
+      </w:r>
+      <w:r>
+        <w:rPr>
+          <w:sz w:val="24"/>
+          <w:szCs w:val="24"/>
+        </w:rPr>
+        <w:t xml:space="preserve">also </w:t>
+      </w:r>
+      <w:r>
+        <w:rPr>
+          <w:sz w:val="24"/>
+          <w:szCs w:val="24"/>
+        </w:rPr>
+        <w:t xml:space="preserve">working on DNA at King’s College London. </w:t>
       </w:r>
       <w:r>
         <w:rPr>
@@ -601,6 +684,52 @@
         </w:rPr>
         <w:t>It shows a black cross of reflections which, Watson saw, could only arise from a helical structure.</w:t>
       </w:r>
+    </w:p>
+    <w:p>
+      <w:pPr>
+        <w:spacing w:after="0"/>
+        <w:ind w:left="360"/>
+        <w:rPr>
+          <w:sz w:val="24"/>
+          <w:szCs w:val="24"/>
+        </w:rPr>
+      </w:pPr>
+      <w:r>
+        <w:rPr>
+          <w:sz w:val="24"/>
+          <w:szCs w:val="24"/>
+        </w:rPr>
+        <w:t>Photograph 51 and Rosalind Franklin contribution:</w:t>
+      </w:r>
+    </w:p>
+    <w:p>
+      <w:pPr>
+        <w:spacing w:after="0"/>
+        <w:ind w:left="360"/>
+        <w:rPr>
+          <w:sz w:val="24"/>
+          <w:szCs w:val="24"/>
+        </w:rPr>
+      </w:pPr>
+      <w:hyperlink r:id="rId9" w:history="1">
+        <w:r>
+          <w:rPr>
+            <w:rStyle w:val="Hyperlink"/>
+            <w:sz w:val="24"/>
+            <w:szCs w:val="24"/>
+          </w:rPr>
+          <w:t>https://www.rosalindfranklin.edu/symposiums/wish/gender-bias/photograph-51/</w:t>
+        </w:r>
+      </w:hyperlink>
+    </w:p>
+    <w:p>
+      <w:pPr>
+        <w:ind w:left="360"/>
+        <w:rPr>
+          <w:sz w:val="24"/>
+          <w:szCs w:val="24"/>
+        </w:rPr>
+      </w:pPr>
     </w:p>
     <w:p>
       <w:pPr>
@@ -637,7 +766,77 @@
           <w:sz w:val="24"/>
           <w:szCs w:val="24"/>
         </w:rPr>
-        <w:t xml:space="preserve">The Nobel prize is limited to three people and by the time in 1962, it was awarded, Franklin had died. If she had survived, the Nobel committee </w:t>
+        <w:t xml:space="preserve">Rosalind Franklin was a brilliant scientist and </w:t>
+      </w:r>
+      <w:r>
+        <w:rPr>
+          <w:sz w:val="24"/>
+          <w:szCs w:val="24"/>
+        </w:rPr>
+        <w:t>had many publications on her name throughout her 16-year career</w:t>
+      </w:r>
+      <w:r>
+        <w:rPr>
+          <w:sz w:val="24"/>
+          <w:szCs w:val="24"/>
+        </w:rPr>
+        <w:t xml:space="preserve">. </w:t>
+      </w:r>
+      <w:r>
+        <w:rPr>
+          <w:sz w:val="24"/>
+          <w:szCs w:val="24"/>
+        </w:rPr>
+        <w:t>The Nobel prize is limited to three people and by the time in 1962, it was awarded</w:t>
+      </w:r>
+      <w:r>
+        <w:rPr>
+          <w:sz w:val="24"/>
+          <w:szCs w:val="24"/>
+        </w:rPr>
+        <w:t xml:space="preserve"> to </w:t>
+      </w:r>
+      <w:r>
+        <w:rPr>
+          <w:sz w:val="24"/>
+          <w:szCs w:val="24"/>
+        </w:rPr>
+        <w:t>Watson, Crick and Wilkins</w:t>
+      </w:r>
+      <w:r>
+        <w:rPr>
+          <w:sz w:val="24"/>
+          <w:szCs w:val="24"/>
+        </w:rPr>
+        <w:t>, Franklin had died</w:t>
+      </w:r>
+      <w:r>
+        <w:rPr>
+          <w:sz w:val="24"/>
+          <w:szCs w:val="24"/>
+        </w:rPr>
+        <w:t xml:space="preserve"> at 37-year-old</w:t>
+      </w:r>
+      <w:r>
+        <w:rPr>
+          <w:sz w:val="24"/>
+          <w:szCs w:val="24"/>
+        </w:rPr>
+        <w:t xml:space="preserve">. </w:t>
+      </w:r>
+      <w:r>
+        <w:rPr>
+          <w:sz w:val="24"/>
+          <w:szCs w:val="24"/>
+        </w:rPr>
+        <w:t xml:space="preserve">The Nobel committee does not give posthumous prizes. </w:t>
+      </w:r>
+      <w:r>
+        <w:rPr>
+          <w:sz w:val="24"/>
+          <w:szCs w:val="24"/>
+        </w:rPr>
+        <w:t xml:space="preserve">If she had survived, the Nobel committee </w:t>
       </w:r>
       <w:r>
         <w:rPr>
@@ -646,6 +845,66 @@
         </w:rPr>
         <w:t>would have faced a difficult situation.</w:t>
       </w:r>
+    </w:p>
+    <w:p>
+      <w:pPr>
+        <w:pStyle w:val="ListParagraph"/>
+        <w:ind w:left="360"/>
+        <w:rPr>
+          <w:sz w:val="24"/>
+          <w:szCs w:val="24"/>
+        </w:rPr>
+      </w:pPr>
+    </w:p>
+    <w:p>
+      <w:pPr>
+        <w:pStyle w:val="ListParagraph"/>
+        <w:ind w:left="360"/>
+      </w:pPr>
+      <w:r>
+        <w:t>Rosalind Franklin biography:</w:t>
+      </w:r>
+    </w:p>
+    <w:p>
+      <w:pPr>
+        <w:pStyle w:val="ListParagraph"/>
+        <w:ind w:left="360"/>
+        <w:rPr>
+          <w:rStyle w:val="Hyperlink"/>
+          <w:sz w:val="24"/>
+          <w:szCs w:val="24"/>
+        </w:rPr>
+      </w:pPr>
+      <w:hyperlink r:id="rId10" w:history="1">
+        <w:r>
+          <w:rPr>
+            <w:rStyle w:val="Hyperlink"/>
+            <w:sz w:val="24"/>
+            <w:szCs w:val="24"/>
+          </w:rPr>
+          <w:t>https://profiles.nlm.nih.gov/spotlight/kr/feature/biographical</w:t>
+        </w:r>
+      </w:hyperlink>
+    </w:p>
+    <w:p>
+      <w:pPr>
+        <w:pStyle w:val="ListParagraph"/>
+        <w:ind w:left="360"/>
+        <w:rPr>
+          <w:sz w:val="24"/>
+          <w:szCs w:val="24"/>
+        </w:rPr>
+      </w:pPr>
+      <w:hyperlink r:id="rId11" w:history="1">
+        <w:r>
+          <w:rPr>
+            <w:rStyle w:val="Hyperlink"/>
+            <w:sz w:val="24"/>
+            <w:szCs w:val="24"/>
+          </w:rPr>
+          <w:t>https://www.nature.com/scitable/topicpage/rosalind-franklin-a-crucial-contribution-6538012/</w:t>
+        </w:r>
+      </w:hyperlink>
     </w:p>
     <w:p>
       <w:pPr>
@@ -687,104 +946,129 @@
     </w:p>
     <w:p>
       <w:pPr>
-        <w:rPr>
-          <w:sz w:val="24"/>
-          <w:szCs w:val="24"/>
-        </w:rPr>
-      </w:pPr>
+        <w:ind w:left="360"/>
+        <w:rPr>
+          <w:sz w:val="24"/>
+          <w:szCs w:val="24"/>
+        </w:rPr>
+      </w:pPr>
+      <w:r>
+        <w:rPr>
+          <w:sz w:val="24"/>
+          <w:szCs w:val="24"/>
+        </w:rPr>
+        <w:t xml:space="preserve">1968 Nobel Prize went to Holley, Khorana and Nirenberg </w:t>
+      </w:r>
+      <w:r>
+        <w:rPr>
+          <w:sz w:val="24"/>
+          <w:szCs w:val="24"/>
+        </w:rPr>
+        <w:t>“</w:t>
+      </w:r>
+      <w:r>
+        <w:rPr>
+          <w:sz w:val="24"/>
+          <w:szCs w:val="24"/>
+        </w:rPr>
+        <w:t xml:space="preserve">for </w:t>
+      </w:r>
+      <w:r>
+        <w:rPr>
+          <w:sz w:val="24"/>
+          <w:szCs w:val="24"/>
+        </w:rPr>
+        <w:t xml:space="preserve">their interpretation of the genetic code and its function in protein synthesis”. </w:t>
+      </w:r>
+      <w:r>
+        <w:rPr>
+          <w:sz w:val="24"/>
+          <w:szCs w:val="24"/>
+        </w:rPr>
+        <w:t>However,</w:t>
+      </w:r>
+      <w:r>
+        <w:rPr>
+          <w:sz w:val="24"/>
+          <w:szCs w:val="24"/>
+        </w:rPr>
+        <w:t xml:space="preserve"> Matthaei figured out the genetic code, the set of rules, to translate information encoded in DNA or mRNA into proteins and </w:t>
+      </w:r>
+      <w:r>
+        <w:rPr>
+          <w:sz w:val="24"/>
+          <w:szCs w:val="24"/>
+        </w:rPr>
+        <w:t xml:space="preserve">he </w:t>
+      </w:r>
+      <w:r>
+        <w:rPr>
+          <w:sz w:val="24"/>
+          <w:szCs w:val="24"/>
+        </w:rPr>
+        <w:t>obtained experimentally the first codon.</w:t>
+      </w:r>
     </w:p>
     <w:p>
       <w:pPr>
-        <w:rPr>
-          <w:sz w:val="24"/>
-          <w:szCs w:val="24"/>
-        </w:rPr>
-      </w:pPr>
-      <w:r>
-        <w:rPr>
-          <w:sz w:val="24"/>
-          <w:szCs w:val="24"/>
-        </w:rPr>
-        <w:lastRenderedPageBreak/>
-        <w:t xml:space="preserve">1968 Nobel Prize went to Holley, Khorana and Nirenberg </w:t>
-      </w:r>
-      <w:r>
-        <w:rPr>
-          <w:sz w:val="24"/>
-          <w:szCs w:val="24"/>
-        </w:rPr>
-        <w:t>“</w:t>
-      </w:r>
-      <w:r>
-        <w:rPr>
-          <w:sz w:val="24"/>
-          <w:szCs w:val="24"/>
-        </w:rPr>
-        <w:t xml:space="preserve">for </w:t>
-      </w:r>
-      <w:r>
-        <w:rPr>
-          <w:sz w:val="24"/>
-          <w:szCs w:val="24"/>
-        </w:rPr>
-        <w:t xml:space="preserve">their interpretation of the genetic code and its function in protein synthesis”. </w:t>
-      </w:r>
-      <w:r>
-        <w:rPr>
-          <w:sz w:val="24"/>
-          <w:szCs w:val="24"/>
-        </w:rPr>
-        <w:t>However,</w:t>
-      </w:r>
-      <w:r>
-        <w:rPr>
-          <w:sz w:val="24"/>
-          <w:szCs w:val="24"/>
-        </w:rPr>
-        <w:t xml:space="preserve"> Matthaei figured out the genetic code, the set of rules, to translate information encoded in DNA or mRNA into proteins and </w:t>
-      </w:r>
-      <w:r>
-        <w:rPr>
-          <w:sz w:val="24"/>
-          <w:szCs w:val="24"/>
-        </w:rPr>
-        <w:t xml:space="preserve">he </w:t>
-      </w:r>
-      <w:r>
-        <w:rPr>
-          <w:sz w:val="24"/>
-          <w:szCs w:val="24"/>
-        </w:rPr>
-        <w:t>obtained experimentally the first codon.</w:t>
+        <w:ind w:left="360"/>
+        <w:rPr>
+          <w:sz w:val="24"/>
+          <w:szCs w:val="24"/>
+        </w:rPr>
+      </w:pPr>
+      <w:r>
+        <w:rPr>
+          <w:sz w:val="24"/>
+          <w:szCs w:val="24"/>
+        </w:rPr>
+        <w:t>Andrew Fire and Craig Mello were awarded the Nobel Prize in medicine “for their discovery of RNA interference but many of their discoveries had been studied by pla</w:t>
+      </w:r>
+      <w:r>
+        <w:rPr>
+          <w:sz w:val="24"/>
+          <w:szCs w:val="24"/>
+        </w:rPr>
+        <w:t>n</w:t>
+      </w:r>
+      <w:r>
+        <w:rPr>
+          <w:sz w:val="24"/>
+          <w:szCs w:val="24"/>
+        </w:rPr>
+        <w:t xml:space="preserve">t biologist, such as David </w:t>
+      </w:r>
+      <w:proofErr w:type="spellStart"/>
+      <w:r>
+        <w:rPr>
+          <w:sz w:val="24"/>
+          <w:szCs w:val="24"/>
+        </w:rPr>
+        <w:t>Baulcombe</w:t>
+      </w:r>
+      <w:proofErr w:type="spellEnd"/>
+      <w:r>
+        <w:rPr>
+          <w:sz w:val="24"/>
+          <w:szCs w:val="24"/>
+        </w:rPr>
+        <w:t>.</w:t>
       </w:r>
     </w:p>
     <w:p>
       <w:pPr>
-        <w:rPr>
-          <w:sz w:val="24"/>
-          <w:szCs w:val="24"/>
-        </w:rPr>
-      </w:pPr>
-      <w:r>
-        <w:rPr>
-          <w:sz w:val="24"/>
-          <w:szCs w:val="24"/>
-        </w:rPr>
-        <w:t>Andrew Fire and Craig Mello were awarded the Nobel Prize in medicine “for their discovery of RNA interference but many of their discoveries had been studied by pla</w:t>
-      </w:r>
-      <w:r>
-        <w:rPr>
-          <w:sz w:val="24"/>
-          <w:szCs w:val="24"/>
-        </w:rPr>
-        <w:t>n</w:t>
-      </w:r>
-      <w:r>
-        <w:rPr>
-          <w:sz w:val="24"/>
-          <w:szCs w:val="24"/>
-        </w:rPr>
-        <w:t xml:space="preserve">t biologist, such as David </w:t>
+        <w:ind w:left="360"/>
+        <w:rPr>
+          <w:sz w:val="24"/>
+          <w:szCs w:val="24"/>
+        </w:rPr>
+      </w:pPr>
+      <w:r>
+        <w:rPr>
+          <w:sz w:val="24"/>
+          <w:szCs w:val="24"/>
+        </w:rPr>
+        <w:t xml:space="preserve">In 2020, </w:t>
       </w:r>
       <w:proofErr w:type="spellStart"/>
       <w:r>
@@ -792,7 +1076,7 @@
           <w:sz w:val="24"/>
           <w:szCs w:val="24"/>
         </w:rPr>
-        <w:t>Baulcombe</w:t>
+        <w:t>Doudna</w:t>
       </w:r>
       <w:proofErr w:type="spellEnd"/>
       <w:r>
@@ -800,62 +1084,131 @@
           <w:sz w:val="24"/>
           <w:szCs w:val="24"/>
         </w:rPr>
-        <w:t>.</w:t>
+        <w:t xml:space="preserve"> and </w:t>
+      </w:r>
+      <w:r>
+        <w:rPr>
+          <w:sz w:val="24"/>
+          <w:szCs w:val="24"/>
+        </w:rPr>
+        <w:t xml:space="preserve">Charpentier were awarded the Nobel Prize in Chemistry for their work on CRISPR-Cas9. But many researchers laid out the groundwork including Mojica, </w:t>
+      </w:r>
+      <w:proofErr w:type="spellStart"/>
+      <w:r>
+        <w:rPr>
+          <w:sz w:val="24"/>
+          <w:szCs w:val="24"/>
+        </w:rPr>
+        <w:t>Barrangou</w:t>
+      </w:r>
+      <w:proofErr w:type="spellEnd"/>
+      <w:r>
+        <w:rPr>
+          <w:sz w:val="24"/>
+          <w:szCs w:val="24"/>
+        </w:rPr>
+        <w:t xml:space="preserve">, Horvath, Churn to name a few and Zhang who was the first to publish a paper demonstrating that </w:t>
+      </w:r>
+      <w:r>
+        <w:rPr>
+          <w:sz w:val="24"/>
+          <w:szCs w:val="24"/>
+        </w:rPr>
+        <w:t>CRISPR could</w:t>
+      </w:r>
+      <w:r>
+        <w:rPr>
+          <w:sz w:val="24"/>
+          <w:szCs w:val="24"/>
+        </w:rPr>
+        <w:t xml:space="preserve"> edit DNA of mammalian cells.</w:t>
       </w:r>
     </w:p>
     <w:p>
       <w:pPr>
-        <w:rPr>
-          <w:sz w:val="24"/>
-          <w:szCs w:val="24"/>
-        </w:rPr>
-      </w:pPr>
-      <w:r>
-        <w:rPr>
-          <w:sz w:val="24"/>
-          <w:szCs w:val="24"/>
-        </w:rPr>
-        <w:t xml:space="preserve">In 2020, </w:t>
-      </w:r>
-      <w:proofErr w:type="spellStart"/>
-      <w:r>
-        <w:rPr>
-          <w:sz w:val="24"/>
-          <w:szCs w:val="24"/>
-        </w:rPr>
-        <w:t>Doudna</w:t>
-      </w:r>
-      <w:proofErr w:type="spellEnd"/>
-      <w:r>
-        <w:rPr>
-          <w:sz w:val="24"/>
-          <w:szCs w:val="24"/>
-        </w:rPr>
-        <w:t xml:space="preserve"> and </w:t>
-      </w:r>
-      <w:r>
-        <w:rPr>
-          <w:sz w:val="24"/>
-          <w:szCs w:val="24"/>
-        </w:rPr>
-        <w:t xml:space="preserve">Charpentier were awarded the Nobel Prize in Chemistry for their work on CRISPR-Cas9. But many researchers laid out the groundwork including Mojica, </w:t>
-      </w:r>
-      <w:proofErr w:type="spellStart"/>
-      <w:r>
-        <w:rPr>
-          <w:sz w:val="24"/>
-          <w:szCs w:val="24"/>
-        </w:rPr>
-        <w:t>Barrangou</w:t>
-      </w:r>
-      <w:proofErr w:type="spellEnd"/>
-      <w:r>
-        <w:rPr>
-          <w:sz w:val="24"/>
-          <w:szCs w:val="24"/>
-        </w:rPr>
-        <w:t>, Horvath, Churn to name a few and Zhang who was the first to publish a paper demonstrating that CRISPR  could edit DNA of mammalian cells.</w:t>
-      </w:r>
+        <w:spacing w:after="0"/>
+        <w:rPr>
+          <w:sz w:val="24"/>
+          <w:szCs w:val="24"/>
+        </w:rPr>
+      </w:pPr>
+    </w:p>
+    <w:p>
+      <w:pPr>
+        <w:spacing w:after="0"/>
+        <w:ind w:left="360"/>
+        <w:rPr>
+          <w:sz w:val="24"/>
+          <w:szCs w:val="24"/>
+        </w:rPr>
+      </w:pPr>
+      <w:r>
+        <w:fldChar w:fldCharType="begin"/>
+      </w:r>
+      <w:r>
+        <w:instrText xml:space="preserve"> HYPERLINK "https://en.wikipedia.org/wiki/Nobel_Prize_controversies" </w:instrText>
+      </w:r>
+      <w:r>
+        <w:fldChar w:fldCharType="separate"/>
+      </w:r>
+      <w:r>
+        <w:rPr>
+          <w:rStyle w:val="Hyperlink"/>
+          <w:sz w:val="24"/>
+          <w:szCs w:val="24"/>
+        </w:rPr>
+        <w:t>https://en.wikipedia.org/wiki/Nobel_Prize_controversies</w:t>
+      </w:r>
+      <w:r>
+        <w:rPr>
+          <w:rStyle w:val="Hyperlink"/>
+          <w:sz w:val="24"/>
+          <w:szCs w:val="24"/>
+        </w:rPr>
+        <w:fldChar w:fldCharType="end"/>
+      </w:r>
+    </w:p>
+    <w:p>
+      <w:pPr>
+        <w:spacing w:after="0"/>
+        <w:ind w:left="360"/>
+        <w:rPr>
+          <w:sz w:val="24"/>
+          <w:szCs w:val="24"/>
+        </w:rPr>
+      </w:pPr>
+      <w:r>
+        <w:rPr>
+          <w:sz w:val="24"/>
+          <w:szCs w:val="24"/>
+        </w:rPr>
+        <w:t>https://www.theatlantic.com/science/archive/2017/10/the-absurdity-of-the-nobel-prizes-in-science/541863/</w:t>
+      </w:r>
+    </w:p>
+    <w:p>
+      <w:pPr>
+        <w:spacing w:after="0"/>
+        <w:ind w:left="360"/>
+        <w:rPr>
+          <w:sz w:val="24"/>
+          <w:szCs w:val="24"/>
+        </w:rPr>
+      </w:pPr>
+      <w:r>
+        <w:rPr>
+          <w:sz w:val="24"/>
+          <w:szCs w:val="24"/>
+        </w:rPr>
+        <w:t>https://www.genengnews.com/insights/crispr-pioneers-doudna-and-charpentier-win-2020-nobel-prize-for-chemistry/</w:t>
+      </w:r>
+    </w:p>
+    <w:p>
+      <w:pPr>
+        <w:rPr>
+          <w:sz w:val="24"/>
+          <w:szCs w:val="24"/>
+        </w:rPr>
+      </w:pPr>
     </w:p>
     <w:p>
       <w:pPr>
@@ -2900,58 +3253,58 @@
       </w:rPr>
     </w:lvl>
   </w:abstractNum>
-  <w:num w:numId="1">
+  <w:num w:numId="1" w16cid:durableId="1937595925">
     <w:abstractNumId w:val="1"/>
   </w:num>
-  <w:num w:numId="2">
+  <w:num w:numId="2" w16cid:durableId="957687670">
     <w:abstractNumId w:val="5"/>
   </w:num>
-  <w:num w:numId="3">
+  <w:num w:numId="3" w16cid:durableId="192884700">
     <w:abstractNumId w:val="3"/>
   </w:num>
-  <w:num w:numId="4">
+  <w:num w:numId="4" w16cid:durableId="1231843639">
     <w:abstractNumId w:val="12"/>
   </w:num>
-  <w:num w:numId="5">
+  <w:num w:numId="5" w16cid:durableId="1603219406">
     <w:abstractNumId w:val="2"/>
   </w:num>
-  <w:num w:numId="6">
+  <w:num w:numId="6" w16cid:durableId="586233008">
     <w:abstractNumId w:val="10"/>
   </w:num>
-  <w:num w:numId="7">
+  <w:num w:numId="7" w16cid:durableId="1656643652">
     <w:abstractNumId w:val="8"/>
   </w:num>
-  <w:num w:numId="8">
+  <w:num w:numId="8" w16cid:durableId="1340503340">
     <w:abstractNumId w:val="0"/>
   </w:num>
-  <w:num w:numId="9">
+  <w:num w:numId="9" w16cid:durableId="1186099292">
     <w:abstractNumId w:val="9"/>
   </w:num>
-  <w:num w:numId="10">
+  <w:num w:numId="10" w16cid:durableId="816192129">
     <w:abstractNumId w:val="4"/>
   </w:num>
-  <w:num w:numId="11">
+  <w:num w:numId="11" w16cid:durableId="1229534588">
     <w:abstractNumId w:val="16"/>
   </w:num>
-  <w:num w:numId="12">
+  <w:num w:numId="12" w16cid:durableId="224755279">
     <w:abstractNumId w:val="14"/>
   </w:num>
-  <w:num w:numId="13">
+  <w:num w:numId="13" w16cid:durableId="2044209869">
     <w:abstractNumId w:val="17"/>
   </w:num>
-  <w:num w:numId="14">
+  <w:num w:numId="14" w16cid:durableId="1173951423">
     <w:abstractNumId w:val="11"/>
   </w:num>
-  <w:num w:numId="15">
+  <w:num w:numId="15" w16cid:durableId="387807644">
     <w:abstractNumId w:val="15"/>
   </w:num>
-  <w:num w:numId="16">
+  <w:num w:numId="16" w16cid:durableId="1815248079">
     <w:abstractNumId w:val="6"/>
   </w:num>
-  <w:num w:numId="17">
+  <w:num w:numId="17" w16cid:durableId="933172131">
     <w:abstractNumId w:val="13"/>
   </w:num>
-  <w:num w:numId="18">
+  <w:num w:numId="18" w16cid:durableId="1169752195">
     <w:abstractNumId w:val="7"/>
   </w:num>
 </w:numbering>

</xml_diff>